<commit_message>
making my questions more generalized after speaking to Brandon
</commit_message>
<xml_diff>
--- a/Ash_Dissertation_Proposal_2017.docx
+++ b/Ash_Dissertation_Proposal_2017.docx
@@ -540,38 +540,205 @@
       </w:r>
     </w:p>
     <w:p/>
-    <w:p>
-      <w:r>
+    <w:p/>
+    <w:p/>
+    <w:p/>
+    <w:p/>
+    <w:p/>
+    <w:p/>
+    <w:p/>
+    <w:p>
+      <w:pPr>
+        <w:rPr>
+          <w:b/>
+        </w:rPr>
+      </w:pPr>
+      <w:r>
+        <w:rPr>
+          <w:b/>
+        </w:rPr>
         <w:t>Q1:</w:t>
       </w:r>
       <w:r>
-        <w:t xml:space="preserve"> Are</w:t>
-      </w:r>
-      <w:r>
-        <w:t xml:space="preserve"> ranaviruses present </w:t>
-      </w:r>
-      <w:r>
-        <w:t xml:space="preserve">in </w:t>
-      </w:r>
-      <w:r>
-        <w:t>native Vermont amphibian communities</w:t>
-      </w:r>
-      <w:r>
-        <w:t>, and if so, what is the diversity of strains and how virulent are they</w:t>
-      </w:r>
-      <w:r>
-        <w:t>?</w:t>
-      </w:r>
-      <w:r>
-        <w:t xml:space="preserve"> (</w:t>
+        <w:rPr>
+          <w:b/>
+        </w:rPr>
+        <w:t xml:space="preserve"> </w:t>
+      </w:r>
+      <w:r>
+        <w:rPr>
+          <w:b/>
+        </w:rPr>
+        <w:t>What is the prevalence and diversity of ranaviruses in amphibian communities of Vermont?</w:t>
+      </w:r>
+    </w:p>
+    <w:p>
+      <w:r>
+        <w:t xml:space="preserve">Background: </w:t>
+      </w:r>
+      <w:r>
+        <w:t xml:space="preserve">The prevalence and diversity in the Northeast US and Canada; </w:t>
+      </w:r>
+    </w:p>
+    <w:p>
+      <w:r>
+        <w:t>Are ranaviruses present in native Vermont amphibian communities, and if so, wha</w:t>
+      </w:r>
+      <w:r>
+        <w:t xml:space="preserve">t is the diversity of strains? </w:t>
+      </w:r>
+    </w:p>
+    <w:p>
+      <w:r>
+        <w:t xml:space="preserve">Approach: </w:t>
+      </w:r>
+      <w:r>
+        <w:t xml:space="preserve">presence with </w:t>
+      </w:r>
+      <w:proofErr w:type="spellStart"/>
+      <w:r>
+        <w:t>qPCR</w:t>
+      </w:r>
+      <w:proofErr w:type="spellEnd"/>
+      <w:r>
+        <w:t xml:space="preserve">; diversity with </w:t>
+      </w:r>
+      <w:proofErr w:type="spellStart"/>
+      <w:r>
+        <w:t>qPCR</w:t>
+      </w:r>
+      <w:proofErr w:type="spellEnd"/>
+      <w:r>
+        <w:t xml:space="preserve"> and p</w:t>
+      </w:r>
+      <w:r>
+        <w:t>hylogenetics [invasion history]</w:t>
+      </w:r>
+    </w:p>
+    <w:p>
+      <w:pPr>
+        <w:pStyle w:val="ListParagraph"/>
+        <w:numPr>
+          <w:ilvl w:val="0"/>
+          <w:numId w:val="1"/>
+        </w:numPr>
+      </w:pPr>
+      <w:r>
+        <w:t>Who and how many are infected [prevalence in the state)</w:t>
+      </w:r>
+    </w:p>
+    <w:p/>
+    <w:p>
+      <w:pPr>
+        <w:rPr>
+          <w:b/>
+        </w:rPr>
+      </w:pPr>
+      <w:r>
+        <w:rPr>
+          <w:b/>
+        </w:rPr>
+        <w:t xml:space="preserve">Q2: What are the effects of ranaviruses in these communities? </w:t>
+      </w:r>
+    </w:p>
+    <w:p>
+      <w:r>
+        <w:t xml:space="preserve">H1: Virulence varies between communities </w:t>
+      </w:r>
+    </w:p>
+    <w:p>
+      <w:r>
+        <w:t xml:space="preserve">Approach: </w:t>
+      </w:r>
+      <w:r>
+        <w:t>viral load with</w:t>
+      </w:r>
+      <w:r>
+        <w:t xml:space="preserve"> </w:t>
+      </w:r>
+      <w:proofErr w:type="spellStart"/>
+      <w:r>
+        <w:t>qPCR</w:t>
+      </w:r>
+      <w:proofErr w:type="spellEnd"/>
+      <w:r>
+        <w:t xml:space="preserve"> to determine how virulent</w:t>
+      </w:r>
+    </w:p>
+    <w:p>
+      <w:pPr>
+        <w:pStyle w:val="ListParagraph"/>
+        <w:numPr>
+          <w:ilvl w:val="0"/>
+          <w:numId w:val="1"/>
+        </w:numPr>
+      </w:pPr>
+      <w:r>
+        <w:t>How sick is it making them? [</w:t>
       </w:r>
       <w:proofErr w:type="gramStart"/>
       <w:r>
-        <w:t>presence</w:t>
+        <w:t>viral</w:t>
       </w:r>
       <w:proofErr w:type="gramEnd"/>
       <w:r>
-        <w:t xml:space="preserve"> with </w:t>
+        <w:t xml:space="preserve"> load, symptoms ‘virulence’]</w:t>
+      </w:r>
+    </w:p>
+    <w:p>
+      <w:pPr>
+        <w:rPr>
+          <w:b/>
+        </w:rPr>
+      </w:pPr>
+    </w:p>
+    <w:p>
+      <w:pPr>
+        <w:rPr>
+          <w:b/>
+        </w:rPr>
+      </w:pPr>
+      <w:r>
+        <w:rPr>
+          <w:b/>
+        </w:rPr>
+        <w:t>Q3: How are ranaviruses being transmitted between among individuals and between sites?</w:t>
+      </w:r>
+    </w:p>
+    <w:p>
+      <w:r>
+        <w:t>H1: A combination of environmental and anthropogenic factors is driving transmission</w:t>
+      </w:r>
+    </w:p>
+    <w:p>
+      <w:r>
+        <w:t>H2: We can identify disease hotspots in Vermont to target for prioritized conservation efforts</w:t>
+      </w:r>
+    </w:p>
+    <w:p>
+      <w:r>
+        <w:t>Which factors are influencing presence, virulence, and transmission of the disease? (</w:t>
+      </w:r>
+      <w:proofErr w:type="gramStart"/>
+      <w:r>
+        <w:t>predictive</w:t>
+      </w:r>
+      <w:proofErr w:type="gramEnd"/>
+      <w:r>
+        <w:t xml:space="preserve"> modeling with other data points in specific time frame to determine presence factors [possibly give info on virulence and transmission]; epidemiological models to predict natural ranavirus dynamics [transmission/virulence/host or reservoir species/variation])</w:t>
+      </w:r>
+    </w:p>
+    <w:p>
+      <w:r>
+        <w:t>Are leeches potential vectors of the pathogens? (</w:t>
+      </w:r>
+      <w:proofErr w:type="gramStart"/>
+      <w:r>
+        <w:t>test</w:t>
+      </w:r>
+      <w:proofErr w:type="gramEnd"/>
+      <w:r>
+        <w:t xml:space="preserve"> collected leeches for disease using </w:t>
       </w:r>
       <w:proofErr w:type="spellStart"/>
       <w:r>
@@ -579,104 +746,104 @@
       </w:r>
       <w:proofErr w:type="spellEnd"/>
       <w:r>
-        <w:t xml:space="preserve">; diversity with </w:t>
-      </w:r>
-      <w:proofErr w:type="spellStart"/>
-      <w:r>
-        <w:t>qPCR</w:t>
-      </w:r>
-      <w:proofErr w:type="spellEnd"/>
-      <w:r>
-        <w:t xml:space="preserve"> and phylogenetics [invasion history?]; viral load with </w:t>
-      </w:r>
-      <w:proofErr w:type="spellStart"/>
-      <w:r>
-        <w:t>qPCR</w:t>
-      </w:r>
-      <w:proofErr w:type="spellEnd"/>
-      <w:r>
-        <w:t xml:space="preserve"> to determine how virulent]</w:t>
+        <w:t>; if found, conduct experiment)</w:t>
       </w:r>
       <w:r>
         <w:t xml:space="preserve"> </w:t>
       </w:r>
     </w:p>
     <w:p>
-      <w:r>
-        <w:t xml:space="preserve">Q2: </w:t>
-      </w:r>
-      <w:r>
-        <w:t>Which factors are influencing presence, virulence, and transmission of the disease? (</w:t>
-      </w:r>
-      <w:proofErr w:type="gramStart"/>
-      <w:r>
-        <w:t>predictive</w:t>
-      </w:r>
-      <w:proofErr w:type="gramEnd"/>
-      <w:r>
-        <w:t xml:space="preserve"> modeling with other data points in specific time frame to determine presence factors [possibly give info on virulence and transmission]; epidemiological models to predict natural ranavirus dynamics [transmission/virulence/host or reservoir species/variation]) </w:t>
-      </w:r>
-    </w:p>
-    <w:p>
-      <w:r>
-        <w:t>Q3:</w:t>
-      </w:r>
-      <w:r>
-        <w:t xml:space="preserve"> Does</w:t>
-      </w:r>
-      <w:r>
-        <w:t xml:space="preserve"> the host</w:t>
-      </w:r>
-      <w:r>
-        <w:t xml:space="preserve"> genetic structure influence the effects of the pathogen on the host? (</w:t>
-      </w:r>
-      <w:proofErr w:type="gramStart"/>
-      <w:r>
-        <w:t>compare</w:t>
-      </w:r>
-      <w:proofErr w:type="gramEnd"/>
-      <w:r>
-        <w:t xml:space="preserve"> population genetic structure of sites that are present </w:t>
-      </w:r>
-      <w:proofErr w:type="spellStart"/>
-      <w:r>
-        <w:t>vs</w:t>
-      </w:r>
-      <w:proofErr w:type="spellEnd"/>
-      <w:r>
-        <w:t xml:space="preserve"> absent; conduct experiment to obtain genomic data</w:t>
-      </w:r>
-      <w:r>
-        <w:t>)</w:t>
-      </w:r>
-    </w:p>
-    <w:p>
-      <w:r>
-        <w:t>Q4:</w:t>
-      </w:r>
-      <w:r>
-        <w:t xml:space="preserve"> Are leeches potential vectors of the pathogens? (</w:t>
-      </w:r>
-      <w:proofErr w:type="gramStart"/>
-      <w:r>
-        <w:t>test</w:t>
-      </w:r>
-      <w:proofErr w:type="gramEnd"/>
-      <w:r>
-        <w:t xml:space="preserve"> collected leeches for disease using </w:t>
-      </w:r>
-      <w:proofErr w:type="spellStart"/>
-      <w:r>
-        <w:t>qPCR</w:t>
-      </w:r>
-      <w:proofErr w:type="spellEnd"/>
-      <w:r>
-        <w:t>; if found, conduct experiment)</w:t>
+      <w:pPr>
+        <w:pStyle w:val="ListParagraph"/>
+        <w:numPr>
+          <w:ilvl w:val="0"/>
+          <w:numId w:val="1"/>
+        </w:numPr>
+      </w:pPr>
+      <w:r>
+        <w:t xml:space="preserve">How is it getting around? [Factors; Trade off in virulence and transmission] </w:t>
+      </w:r>
+    </w:p>
+    <w:p>
+      <w:pPr>
+        <w:pStyle w:val="ListParagraph"/>
+        <w:numPr>
+          <w:ilvl w:val="0"/>
+          <w:numId w:val="1"/>
+        </w:numPr>
+      </w:pPr>
+      <w:r>
+        <w:t>Characteristics of pathogen [connected with how is it getting around/how sick is it making them]</w:t>
       </w:r>
       <w:bookmarkStart w:id="0" w:name="_GoBack"/>
       <w:bookmarkEnd w:id="0"/>
     </w:p>
     <w:p/>
+    <w:p/>
+    <w:p>
+      <w:pPr>
+        <w:rPr>
+          <w:b/>
+        </w:rPr>
+      </w:pPr>
+      <w:r>
+        <w:rPr>
+          <w:b/>
+        </w:rPr>
+        <w:t>Q4: Are there host characteristics that increase or decrease pathogen transmission?</w:t>
+      </w:r>
+    </w:p>
+    <w:p>
+      <w:r>
+        <w:t xml:space="preserve">H1: </w:t>
+      </w:r>
+      <w:r>
+        <w:t>Host genetic structure influence the effects of the pathogen</w:t>
+      </w:r>
+    </w:p>
+    <w:p>
+      <w:r>
+        <w:t>Does the host genetic structure influence the effects of the pathogen on the host? (</w:t>
+      </w:r>
+      <w:proofErr w:type="gramStart"/>
+      <w:r>
+        <w:t>compare</w:t>
+      </w:r>
+      <w:proofErr w:type="gramEnd"/>
+      <w:r>
+        <w:t xml:space="preserve"> population genetic structure of sites that are present </w:t>
+      </w:r>
+      <w:proofErr w:type="spellStart"/>
+      <w:r>
+        <w:t>vs</w:t>
+      </w:r>
+      <w:proofErr w:type="spellEnd"/>
+      <w:r>
+        <w:t xml:space="preserve"> absent; conduct experiment to obtain genomic data)</w:t>
+      </w:r>
+    </w:p>
+    <w:p>
+      <w:pPr>
+        <w:pStyle w:val="ListParagraph"/>
+        <w:numPr>
+          <w:ilvl w:val="0"/>
+          <w:numId w:val="1"/>
+        </w:numPr>
+      </w:pPr>
+      <w:r>
+        <w:t>Characteristics of the host that increase transmission? [</w:t>
+      </w:r>
+      <w:proofErr w:type="gramStart"/>
+      <w:r>
+        <w:t>genetic</w:t>
+      </w:r>
+      <w:proofErr w:type="gramEnd"/>
+      <w:r>
+        <w:t xml:space="preserve"> structure]</w:t>
+      </w:r>
+    </w:p>
+    <w:p/>
+    <w:p/>
     <w:p>
       <w:r>
         <w:rPr>
@@ -770,10 +937,10 @@
       </w:r>
     </w:p>
     <w:sectPr>
-      <w:headerReference w:type="even" r:id="rId8"/>
-      <w:headerReference w:type="default" r:id="rId9"/>
-      <w:footerReference w:type="even" r:id="rId10"/>
-      <w:footerReference w:type="default" r:id="rId11"/>
+      <w:headerReference w:type="even" r:id="rId9"/>
+      <w:headerReference w:type="default" r:id="rId10"/>
+      <w:footerReference w:type="even" r:id="rId11"/>
+      <w:footerReference w:type="default" r:id="rId12"/>
       <w:pgSz w:w="12240" w:h="15840"/>
       <w:pgMar w:top="1440" w:right="1800" w:bottom="1440" w:left="1800" w:header="720" w:footer="720" w:gutter="0"/>
       <w:cols w:space="720"/>
@@ -1008,6 +1175,127 @@
     </w:r>
   </w:p>
 </w:hdr>
+</file>
+
+<file path=word/numbering.xml><?xml version="1.0" encoding="utf-8"?>
+<w:numbering xmlns:wpc="http://schemas.microsoft.com/office/word/2010/wordprocessingCanvas" xmlns:mo="http://schemas.microsoft.com/office/mac/office/2008/main" xmlns:mc="http://schemas.openxmlformats.org/markup-compatibility/2006" xmlns:mv="urn:schemas-microsoft-com:mac:vml" xmlns:o="urn:schemas-microsoft-com:office:office" xmlns:r="http://schemas.openxmlformats.org/officeDocument/2006/relationships" xmlns:m="http://schemas.openxmlformats.org/officeDocument/2006/math" xmlns:v="urn:schemas-microsoft-com:vml" xmlns:wp14="http://schemas.microsoft.com/office/word/2010/wordprocessingDrawing" xmlns:wp="http://schemas.openxmlformats.org/drawingml/2006/wordprocessingDrawing" xmlns:w10="urn:schemas-microsoft-com:office:word" xmlns:w="http://schemas.openxmlformats.org/wordprocessingml/2006/main" xmlns:w14="http://schemas.microsoft.com/office/word/2010/wordml" xmlns:wpg="http://schemas.microsoft.com/office/word/2010/wordprocessingGroup" xmlns:wpi="http://schemas.microsoft.com/office/word/2010/wordprocessingInk" xmlns:wne="http://schemas.microsoft.com/office/word/2006/wordml" xmlns:wps="http://schemas.microsoft.com/office/word/2010/wordprocessingShape" mc:Ignorable="w14 wp14">
+  <w:abstractNum w:abstractNumId="0">
+    <w:nsid w:val="00C81E09"/>
+    <w:multiLevelType w:val="hybridMultilevel"/>
+    <w:tmpl w:val="EB84C1B2"/>
+    <w:lvl w:ilvl="0" w:tplc="693C9A52">
+      <w:start w:val="4"/>
+      <w:numFmt w:val="bullet"/>
+      <w:lvlText w:val="-"/>
+      <w:lvlJc w:val="left"/>
+      <w:pPr>
+        <w:ind w:left="720" w:hanging="360"/>
+      </w:pPr>
+      <w:rPr>
+        <w:rFonts w:ascii="Cambria" w:eastAsiaTheme="minorEastAsia" w:hAnsi="Cambria" w:cstheme="minorBidi" w:hint="default"/>
+      </w:rPr>
+    </w:lvl>
+    <w:lvl w:ilvl="1" w:tplc="04090003" w:tentative="1">
+      <w:start w:val="1"/>
+      <w:numFmt w:val="bullet"/>
+      <w:lvlText w:val="o"/>
+      <w:lvlJc w:val="left"/>
+      <w:pPr>
+        <w:ind w:left="1440" w:hanging="360"/>
+      </w:pPr>
+      <w:rPr>
+        <w:rFonts w:ascii="Courier New" w:hAnsi="Courier New" w:hint="default"/>
+      </w:rPr>
+    </w:lvl>
+    <w:lvl w:ilvl="2" w:tplc="04090005" w:tentative="1">
+      <w:start w:val="1"/>
+      <w:numFmt w:val="bullet"/>
+      <w:lvlText w:val=""/>
+      <w:lvlJc w:val="left"/>
+      <w:pPr>
+        <w:ind w:left="2160" w:hanging="360"/>
+      </w:pPr>
+      <w:rPr>
+        <w:rFonts w:ascii="Wingdings" w:hAnsi="Wingdings" w:hint="default"/>
+      </w:rPr>
+    </w:lvl>
+    <w:lvl w:ilvl="3" w:tplc="04090001" w:tentative="1">
+      <w:start w:val="1"/>
+      <w:numFmt w:val="bullet"/>
+      <w:lvlText w:val=""/>
+      <w:lvlJc w:val="left"/>
+      <w:pPr>
+        <w:ind w:left="2880" w:hanging="360"/>
+      </w:pPr>
+      <w:rPr>
+        <w:rFonts w:ascii="Symbol" w:hAnsi="Symbol" w:hint="default"/>
+      </w:rPr>
+    </w:lvl>
+    <w:lvl w:ilvl="4" w:tplc="04090003" w:tentative="1">
+      <w:start w:val="1"/>
+      <w:numFmt w:val="bullet"/>
+      <w:lvlText w:val="o"/>
+      <w:lvlJc w:val="left"/>
+      <w:pPr>
+        <w:ind w:left="3600" w:hanging="360"/>
+      </w:pPr>
+      <w:rPr>
+        <w:rFonts w:ascii="Courier New" w:hAnsi="Courier New" w:hint="default"/>
+      </w:rPr>
+    </w:lvl>
+    <w:lvl w:ilvl="5" w:tplc="04090005" w:tentative="1">
+      <w:start w:val="1"/>
+      <w:numFmt w:val="bullet"/>
+      <w:lvlText w:val=""/>
+      <w:lvlJc w:val="left"/>
+      <w:pPr>
+        <w:ind w:left="4320" w:hanging="360"/>
+      </w:pPr>
+      <w:rPr>
+        <w:rFonts w:ascii="Wingdings" w:hAnsi="Wingdings" w:hint="default"/>
+      </w:rPr>
+    </w:lvl>
+    <w:lvl w:ilvl="6" w:tplc="04090001" w:tentative="1">
+      <w:start w:val="1"/>
+      <w:numFmt w:val="bullet"/>
+      <w:lvlText w:val=""/>
+      <w:lvlJc w:val="left"/>
+      <w:pPr>
+        <w:ind w:left="5040" w:hanging="360"/>
+      </w:pPr>
+      <w:rPr>
+        <w:rFonts w:ascii="Symbol" w:hAnsi="Symbol" w:hint="default"/>
+      </w:rPr>
+    </w:lvl>
+    <w:lvl w:ilvl="7" w:tplc="04090003" w:tentative="1">
+      <w:start w:val="1"/>
+      <w:numFmt w:val="bullet"/>
+      <w:lvlText w:val="o"/>
+      <w:lvlJc w:val="left"/>
+      <w:pPr>
+        <w:ind w:left="5760" w:hanging="360"/>
+      </w:pPr>
+      <w:rPr>
+        <w:rFonts w:ascii="Courier New" w:hAnsi="Courier New" w:hint="default"/>
+      </w:rPr>
+    </w:lvl>
+    <w:lvl w:ilvl="8" w:tplc="04090005" w:tentative="1">
+      <w:start w:val="1"/>
+      <w:numFmt w:val="bullet"/>
+      <w:lvlText w:val=""/>
+      <w:lvlJc w:val="left"/>
+      <w:pPr>
+        <w:ind w:left="6480" w:hanging="360"/>
+      </w:pPr>
+      <w:rPr>
+        <w:rFonts w:ascii="Wingdings" w:hAnsi="Wingdings" w:hint="default"/>
+      </w:rPr>
+    </w:lvl>
+  </w:abstractNum>
+  <w:num w:numId="1">
+    <w:abstractNumId w:val="0"/>
+  </w:num>
+</w:numbering>
 </file>
 
 <file path=word/styles.xml><?xml version="1.0" encoding="utf-8"?>
@@ -1396,6 +1684,17 @@
       </w:tcPr>
     </w:tblStylePr>
   </w:style>
+  <w:style w:type="paragraph" w:styleId="ListParagraph">
+    <w:name w:val="List Paragraph"/>
+    <w:basedOn w:val="Normal"/>
+    <w:uiPriority w:val="34"/>
+    <w:qFormat/>
+    <w:rsid w:val="0062027B"/>
+    <w:pPr>
+      <w:ind w:left="720"/>
+      <w:contextualSpacing/>
+    </w:pPr>
+  </w:style>
 </w:styles>
 </file>
 
@@ -1784,6 +2083,17 @@
         <w:shd w:val="clear" w:color="auto" w:fill="D3DFEE" w:themeFill="accent1" w:themeFillTint="3F"/>
       </w:tcPr>
     </w:tblStylePr>
+  </w:style>
+  <w:style w:type="paragraph" w:styleId="ListParagraph">
+    <w:name w:val="List Paragraph"/>
+    <w:basedOn w:val="Normal"/>
+    <w:uiPriority w:val="34"/>
+    <w:qFormat/>
+    <w:rsid w:val="0062027B"/>
+    <w:pPr>
+      <w:ind w:left="720"/>
+      <w:contextualSpacing/>
+    </w:pPr>
   </w:style>
 </w:styles>
 </file>
@@ -2111,7 +2421,7 @@
 </file>
 
 <file path=customXml/itemProps1.xml><?xml version="1.0" encoding="utf-8"?>
-<ds:datastoreItem xmlns:ds="http://schemas.openxmlformats.org/officeDocument/2006/customXml" ds:itemID="{C2A3DC03-E73B-254B-BCC6-D514B98E6DEC}">
+<ds:datastoreItem xmlns:ds="http://schemas.openxmlformats.org/officeDocument/2006/customXml" ds:itemID="{2DF38067-AA32-8E48-A725-1DABDDD37515}">
   <ds:schemaRefs>
     <ds:schemaRef ds:uri="http://schemas.openxmlformats.org/officeDocument/2006/bibliography"/>
   </ds:schemaRefs>

</xml_diff>